<commit_message>
update of extended abstract
</commit_message>
<xml_diff>
--- a/presentation/Inequality by Demographic Factors.docx
+++ b/presentation/Inequality by Demographic Factors.docx
@@ -82,7 +82,7 @@
     </w:p>
     <w:tbl>
       <w:tblPr>
-        <w:tblStyle w:val="HelleSchattierung"/>
+        <w:tblStyle w:val="LightShading"/>
         <w:tblW w:w="0" w:type="auto"/>
         <w:tblLayout w:type="fixed"/>
         <w:tblLook w:val="04A0" w:firstRow="1" w:lastRow="0" w:firstColumn="1" w:lastColumn="0" w:noHBand="0" w:noVBand="1"/>
@@ -745,7 +745,7 @@
             </w:r>
             <w:r>
               <w:rPr>
-                <w:rStyle w:val="Funotenzeichen"/>
+                <w:rStyle w:val="FootnoteReference"/>
                 <w:sz w:val="20"/>
                 <w:szCs w:val="20"/>
               </w:rPr>
@@ -893,7 +893,7 @@
             </w:r>
             <w:r>
               <w:rPr>
-                <w:rStyle w:val="Funotenzeichen"/>
+                <w:rStyle w:val="FootnoteReference"/>
                 <w:sz w:val="20"/>
                 <w:szCs w:val="20"/>
               </w:rPr>
@@ -1235,7 +1235,7 @@
     </w:p>
     <w:p>
       <w:pPr>
-        <w:pStyle w:val="Listenabsatz"/>
+        <w:pStyle w:val="ListParagraph"/>
         <w:ind w:left="0"/>
       </w:pPr>
       <w:r>
@@ -1292,13 +1292,13 @@
     </w:p>
     <w:p>
       <w:pPr>
-        <w:pStyle w:val="Listenabsatz"/>
+        <w:pStyle w:val="ListParagraph"/>
         <w:ind w:left="0"/>
       </w:pPr>
     </w:p>
     <w:p>
       <w:pPr>
-        <w:pStyle w:val="Listenabsatz"/>
+        <w:pStyle w:val="ListParagraph"/>
         <w:ind w:left="0"/>
       </w:pPr>
       <w:proofErr w:type="spellStart"/>
@@ -1324,13 +1324,13 @@
     </w:p>
     <w:p>
       <w:pPr>
-        <w:pStyle w:val="Listenabsatz"/>
+        <w:pStyle w:val="ListParagraph"/>
         <w:ind w:left="0"/>
       </w:pPr>
     </w:p>
     <w:p>
       <w:pPr>
-        <w:pStyle w:val="Listenabsatz"/>
+        <w:pStyle w:val="ListParagraph"/>
         <w:ind w:left="0"/>
       </w:pPr>
       <w:r>
@@ -1355,13 +1355,13 @@
     </w:p>
     <w:p>
       <w:pPr>
-        <w:pStyle w:val="Listenabsatz"/>
+        <w:pStyle w:val="ListParagraph"/>
         <w:ind w:left="0"/>
       </w:pPr>
     </w:p>
     <w:p>
       <w:pPr>
-        <w:pStyle w:val="Listenabsatz"/>
+        <w:pStyle w:val="ListParagraph"/>
         <w:ind w:left="0"/>
       </w:pPr>
       <w:r>
@@ -1378,13 +1378,13 @@
     </w:p>
     <w:p>
       <w:pPr>
-        <w:pStyle w:val="Listenabsatz"/>
+        <w:pStyle w:val="ListParagraph"/>
         <w:ind w:left="0"/>
       </w:pPr>
     </w:p>
     <w:p>
       <w:pPr>
-        <w:pStyle w:val="Listenabsatz"/>
+        <w:pStyle w:val="ListParagraph"/>
         <w:ind w:left="0"/>
       </w:pPr>
       <w:r>
@@ -1408,13 +1408,13 @@
     </w:p>
     <w:p>
       <w:pPr>
-        <w:pStyle w:val="Listenabsatz"/>
+        <w:pStyle w:val="ListParagraph"/>
         <w:ind w:left="0"/>
       </w:pPr>
     </w:p>
     <w:p>
       <w:pPr>
-        <w:pStyle w:val="Listenabsatz"/>
+        <w:pStyle w:val="ListParagraph"/>
         <w:ind w:left="0"/>
       </w:pPr>
       <w:r>
@@ -1438,13 +1438,13 @@
     </w:p>
     <w:p>
       <w:pPr>
-        <w:pStyle w:val="Listenabsatz"/>
+        <w:pStyle w:val="ListParagraph"/>
         <w:ind w:left="0"/>
       </w:pPr>
     </w:p>
     <w:p>
       <w:pPr>
-        <w:pStyle w:val="Listenabsatz"/>
+        <w:pStyle w:val="ListParagraph"/>
         <w:ind w:left="0"/>
       </w:pPr>
       <w:r>
@@ -1453,13 +1453,13 @@
     </w:p>
     <w:p>
       <w:pPr>
-        <w:pStyle w:val="Listenabsatz"/>
+        <w:pStyle w:val="ListParagraph"/>
         <w:ind w:left="0"/>
       </w:pPr>
     </w:p>
     <w:p>
       <w:pPr>
-        <w:pStyle w:val="Listenabsatz"/>
+        <w:pStyle w:val="ListParagraph"/>
         <w:ind w:left="0"/>
       </w:pPr>
       <w:r>
@@ -1471,7 +1471,7 @@
     </w:p>
     <w:p>
       <w:pPr>
-        <w:pStyle w:val="Listenabsatz"/>
+        <w:pStyle w:val="ListParagraph"/>
         <w:ind w:left="0"/>
       </w:pPr>
     </w:p>
@@ -2176,6 +2176,120 @@
       <w:r>
         <w:t>.</w:t>
       </w:r>
+    </w:p>
+    <w:p/>
+    <w:p>
+      <w:pPr>
+        <w:rPr>
+          <w:lang w:val="de-DE"/>
+        </w:rPr>
+      </w:pPr>
+      <w:r>
+        <w:rPr>
+          <w:lang w:val="de-DE"/>
+        </w:rPr>
+        <w:t xml:space="preserve">Alle individuellen Löhne – und damit in erster Näherung auch die Einkommen – durchlaufen während der Erwerbszeit eine gleich gerichtete (aber nicht gleiche) Entwicklung: Während man in jungen Jahren mittels Bildung investiert und eher wenig verdient, steigt der Lohn mit der Zeit an. Die Verdienstspitze wird in der Regel im Alter von 50 Jahren erreicht, danach sinkt der Lohn meist wieder. Die Verteilung der aktuellen Löhne zum Zeitpunkt X vergleicht also Menschen an ganz unterschiedlichen Punkten in ihrem Lebenszyklus. Dass die Lebenseinkommen </w:t>
+      </w:r>
+      <w:proofErr w:type="spellStart"/>
+      <w:r>
+        <w:rPr>
+          <w:lang w:val="de-DE"/>
+        </w:rPr>
+        <w:t>gleichmässiger</w:t>
+      </w:r>
+      <w:proofErr w:type="spellEnd"/>
+      <w:r>
+        <w:rPr>
+          <w:lang w:val="de-DE"/>
+        </w:rPr>
+        <w:t xml:space="preserve"> verteilt sind, erkennt man leicht an folgendem Gedankenexperiment: Man stelle sich vor, die Lohnprofile – und damit die Lebenseinkommen – aller Menschen seien völlig identisch. Sogar in dieser Welt vollkommener Gleichverteilung würde man auf Basis der Periodeneinkommen eine substanzielle Ungleichheit feststellen. Deren </w:t>
+      </w:r>
+      <w:proofErr w:type="spellStart"/>
+      <w:r>
+        <w:rPr>
+          <w:lang w:val="de-DE"/>
+        </w:rPr>
+        <w:t>Ausmass</w:t>
+      </w:r>
+      <w:proofErr w:type="spellEnd"/>
+      <w:r>
+        <w:rPr>
+          <w:lang w:val="de-DE"/>
+        </w:rPr>
+        <w:t xml:space="preserve"> hängt vom Verlauf des Einkommensprofils und von der Alterszusammensetzung der Gesellschaft ab. Konkret bedeutet dies, dass die Verteilung auch von der Alterung der Gesellschaft beeinflusst wird. Diese Tatsache wird in Debatten meist unter den Teppich gekehrt.</w:t>
+      </w:r>
+    </w:p>
+    <w:p>
+      <w:pPr>
+        <w:rPr>
+          <w:lang w:val="fr-CH"/>
+        </w:rPr>
+      </w:pPr>
+      <w:r>
+        <w:rPr>
+          <w:lang w:val="fr-CH"/>
+        </w:rPr>
+        <w:t xml:space="preserve">(Quelle: </w:t>
+      </w:r>
+      <w:bookmarkStart w:id="0" w:name="_GoBack"/>
+      <w:r>
+        <w:rPr>
+          <w:lang w:val="fr-CH"/>
+        </w:rPr>
+        <w:fldChar w:fldCharType="begin"/>
+      </w:r>
+      <w:r>
+        <w:rPr>
+          <w:lang w:val="fr-CH"/>
+        </w:rPr>
+        <w:instrText xml:space="preserve"> HYPERLINK "</w:instrText>
+      </w:r>
+      <w:r>
+        <w:rPr>
+          <w:lang w:val="fr-CH"/>
+        </w:rPr>
+        <w:instrText>http://www.avenir-suisse.ch/31570/einkommen-wer-hat-dem-wird-nicht-immer-gegeben/</w:instrText>
+      </w:r>
+      <w:r>
+        <w:rPr>
+          <w:lang w:val="fr-CH"/>
+        </w:rPr>
+        <w:instrText xml:space="preserve">" </w:instrText>
+      </w:r>
+      <w:r>
+        <w:rPr>
+          <w:lang w:val="fr-CH"/>
+        </w:rPr>
+        <w:fldChar w:fldCharType="separate"/>
+      </w:r>
+      <w:r>
+        <w:rPr>
+          <w:rStyle w:val="Hyperlink"/>
+          <w:lang w:val="fr-CH"/>
+        </w:rPr>
+        <w:t>http://www.avenir-suisse.ch/31570/einkommen-wer-hat-dem-wird-nicht-immer-gegeben/</w:t>
+      </w:r>
+      <w:r>
+        <w:rPr>
+          <w:lang w:val="fr-CH"/>
+        </w:rPr>
+        <w:fldChar w:fldCharType="end"/>
+      </w:r>
+      <w:bookmarkEnd w:id="0"/>
+    </w:p>
+    <w:p>
+      <w:pPr>
+        <w:rPr>
+          <w:lang w:val="fr-CH"/>
+        </w:rPr>
+      </w:pPr>
+    </w:p>
+    <w:p>
+      <w:pPr>
+        <w:rPr>
+          <w:lang w:val="fr-CH"/>
+        </w:rPr>
+      </w:pPr>
     </w:p>
     <w:p>
       <w:r>
@@ -2194,6 +2308,7 @@
     </w:p>
     <w:p/>
     <w:p/>
+    <w:p/>
     <w:p>
       <w:r>
         <w:t xml:space="preserve">Das finde ich eine spannende Ausgangslage, da ein bisschen </w:t>
@@ -2236,12 +2351,12 @@
     </w:p>
     <w:p>
       <w:pPr>
-        <w:pStyle w:val="NurText"/>
-      </w:pPr>
-    </w:p>
-    <w:p>
-      <w:pPr>
-        <w:pStyle w:val="NurText"/>
+        <w:pStyle w:val="PlainText"/>
+      </w:pPr>
+    </w:p>
+    <w:p>
+      <w:pPr>
+        <w:pStyle w:val="PlainText"/>
       </w:pPr>
       <w:proofErr w:type="spellStart"/>
       <w:r>
@@ -2254,7 +2369,7 @@
     </w:p>
     <w:p>
       <w:pPr>
-        <w:pStyle w:val="NurText"/>
+        <w:pStyle w:val="PlainText"/>
       </w:pPr>
       <w:r>
         <w:t xml:space="preserve">- </w:t>
@@ -2262,25 +2377,20 @@
     </w:p>
     <w:p>
       <w:pPr>
-        <w:pStyle w:val="NurText"/>
-      </w:pPr>
-    </w:p>
-    <w:p>
-      <w:pPr>
-        <w:pStyle w:val="NurText"/>
-      </w:pPr>
-      <w:r>
-        <w:t>Generationenfrage a</w:t>
-      </w:r>
-      <w:bookmarkStart w:id="0" w:name="_GoBack"/>
-      <w:bookmarkEnd w:id="0"/>
-      <w:r>
-        <w:t>ls Aufhänger.</w:t>
-      </w:r>
-    </w:p>
-    <w:p>
-      <w:pPr>
-        <w:pStyle w:val="NurText"/>
+        <w:pStyle w:val="PlainText"/>
+      </w:pPr>
+    </w:p>
+    <w:p>
+      <w:pPr>
+        <w:pStyle w:val="PlainText"/>
+      </w:pPr>
+      <w:r>
+        <w:t>Generationenfrage als Aufhänger.</w:t>
+      </w:r>
+    </w:p>
+    <w:p>
+      <w:pPr>
+        <w:pStyle w:val="PlainText"/>
         <w:rPr>
           <w:lang w:val="en-US"/>
         </w:rPr>
@@ -2352,7 +2462,7 @@
     </w:p>
     <w:p>
       <w:pPr>
-        <w:pStyle w:val="NurText"/>
+        <w:pStyle w:val="PlainText"/>
         <w:rPr>
           <w:lang w:val="en-US"/>
         </w:rPr>
@@ -2408,7 +2518,7 @@
     </w:p>
     <w:p>
       <w:pPr>
-        <w:pStyle w:val="NurText"/>
+        <w:pStyle w:val="PlainText"/>
       </w:pPr>
       <w:r>
         <w:t>- Demographische Alterung der Gesellschaft und Finanzierbarkeit der Sozialwerke</w:t>
@@ -2416,12 +2526,12 @@
     </w:p>
     <w:p>
       <w:pPr>
-        <w:pStyle w:val="NurText"/>
-      </w:pPr>
-    </w:p>
-    <w:p>
-      <w:pPr>
-        <w:pStyle w:val="NurText"/>
+        <w:pStyle w:val="PlainText"/>
+      </w:pPr>
+    </w:p>
+    <w:p>
+      <w:pPr>
+        <w:pStyle w:val="PlainText"/>
         <w:rPr>
           <w:lang w:val="en-US"/>
         </w:rPr>
@@ -2443,7 +2553,7 @@
     </w:p>
     <w:p>
       <w:pPr>
-        <w:pStyle w:val="NurText"/>
+        <w:pStyle w:val="PlainText"/>
         <w:rPr>
           <w:lang w:val="en-US"/>
         </w:rPr>
@@ -2471,7 +2581,7 @@
     </w:p>
     <w:p>
       <w:pPr>
-        <w:pStyle w:val="NurText"/>
+        <w:pStyle w:val="PlainText"/>
         <w:rPr>
           <w:lang w:val="en-US"/>
         </w:rPr>
@@ -2485,7 +2595,7 @@
     </w:p>
     <w:p>
       <w:pPr>
-        <w:pStyle w:val="NurText"/>
+        <w:pStyle w:val="PlainText"/>
       </w:pPr>
       <w:r>
         <w:rPr>
@@ -2649,11 +2759,11 @@
   <w:footnote w:id="1">
     <w:p>
       <w:pPr>
-        <w:pStyle w:val="Funotentext"/>
-      </w:pPr>
-      <w:r>
-        <w:rPr>
-          <w:rStyle w:val="Funotenzeichen"/>
+        <w:pStyle w:val="FootnoteText"/>
+      </w:pPr>
+      <w:r>
+        <w:rPr>
+          <w:rStyle w:val="FootnoteReference"/>
         </w:rPr>
         <w:footnoteRef/>
       </w:r>
@@ -2665,11 +2775,11 @@
   <w:footnote w:id="2">
     <w:p>
       <w:pPr>
-        <w:pStyle w:val="Funotentext"/>
-      </w:pPr>
-      <w:r>
-        <w:rPr>
-          <w:rStyle w:val="Funotenzeichen"/>
+        <w:pStyle w:val="FootnoteText"/>
+      </w:pPr>
+      <w:r>
+        <w:rPr>
+          <w:rStyle w:val="FootnoteReference"/>
         </w:rPr>
         <w:footnoteRef/>
       </w:r>
@@ -3074,7 +3184,7 @@
     <w:lsdException w:name="Bibliography" w:uiPriority="37"/>
     <w:lsdException w:name="TOC Heading" w:uiPriority="39" w:qFormat="1"/>
   </w:latentStyles>
-  <w:style w:type="paragraph" w:default="1" w:styleId="Standard">
+  <w:style w:type="paragraph" w:default="1" w:styleId="Normal">
     <w:name w:val="Normal"/>
     <w:qFormat/>
     <w:rsid w:val="008266F4"/>
@@ -3082,13 +3192,13 @@
       <w:rFonts w:ascii="Arial" w:hAnsi="Arial"/>
     </w:rPr>
   </w:style>
-  <w:style w:type="character" w:default="1" w:styleId="Absatz-Standardschriftart">
+  <w:style w:type="character" w:default="1" w:styleId="DefaultParagraphFont">
     <w:name w:val="Default Paragraph Font"/>
     <w:uiPriority w:val="1"/>
     <w:semiHidden/>
     <w:unhideWhenUsed/>
   </w:style>
-  <w:style w:type="table" w:default="1" w:styleId="NormaleTabelle">
+  <w:style w:type="table" w:default="1" w:styleId="TableNormal">
     <w:name w:val="Normal Table"/>
     <w:uiPriority w:val="99"/>
     <w:semiHidden/>
@@ -3103,15 +3213,15 @@
       </w:tblCellMar>
     </w:tblPr>
   </w:style>
-  <w:style w:type="numbering" w:default="1" w:styleId="KeineListe">
+  <w:style w:type="numbering" w:default="1" w:styleId="NoList">
     <w:name w:val="No List"/>
     <w:uiPriority w:val="99"/>
     <w:semiHidden/>
     <w:unhideWhenUsed/>
   </w:style>
-  <w:style w:type="table" w:styleId="HelleListe">
+  <w:style w:type="table" w:styleId="LightList">
     <w:name w:val="Light List"/>
-    <w:basedOn w:val="NormaleTabelle"/>
+    <w:basedOn w:val="TableNormal"/>
     <w:uiPriority w:val="61"/>
     <w:rsid w:val="005526C9"/>
     <w:pPr>
@@ -3198,10 +3308,10 @@
       </w:tcPr>
     </w:tblStylePr>
   </w:style>
-  <w:style w:type="paragraph" w:styleId="Sprechblasentext">
+  <w:style w:type="paragraph" w:styleId="BalloonText">
     <w:name w:val="Balloon Text"/>
-    <w:basedOn w:val="Standard"/>
-    <w:link w:val="SprechblasentextZchn"/>
+    <w:basedOn w:val="Normal"/>
+    <w:link w:val="BalloonTextChar"/>
     <w:uiPriority w:val="99"/>
     <w:semiHidden/>
     <w:unhideWhenUsed/>
@@ -3215,10 +3325,10 @@
       <w:szCs w:val="16"/>
     </w:rPr>
   </w:style>
-  <w:style w:type="character" w:customStyle="1" w:styleId="SprechblasentextZchn">
-    <w:name w:val="Sprechblasentext Zchn"/>
-    <w:basedOn w:val="Absatz-Standardschriftart"/>
-    <w:link w:val="Sprechblasentext"/>
+  <w:style w:type="character" w:customStyle="1" w:styleId="BalloonTextChar">
+    <w:name w:val="Balloon Text Char"/>
+    <w:basedOn w:val="DefaultParagraphFont"/>
+    <w:link w:val="BalloonText"/>
     <w:uiPriority w:val="99"/>
     <w:semiHidden/>
     <w:rsid w:val="005526C9"/>
@@ -3228,9 +3338,9 @@
       <w:szCs w:val="16"/>
     </w:rPr>
   </w:style>
-  <w:style w:type="table" w:styleId="Tabellenraster">
+  <w:style w:type="table" w:styleId="TableGrid">
     <w:name w:val="Table Grid"/>
-    <w:basedOn w:val="NormaleTabelle"/>
+    <w:basedOn w:val="TableNormal"/>
     <w:uiPriority w:val="59"/>
     <w:rsid w:val="00BF4976"/>
     <w:pPr>
@@ -3247,9 +3357,9 @@
       </w:tblBorders>
     </w:tblPr>
   </w:style>
-  <w:style w:type="table" w:styleId="HelleSchattierung">
+  <w:style w:type="table" w:styleId="LightShading">
     <w:name w:val="Light Shading"/>
-    <w:basedOn w:val="NormaleTabelle"/>
+    <w:basedOn w:val="TableNormal"/>
     <w:uiPriority w:val="60"/>
     <w:rsid w:val="00BF4976"/>
     <w:pPr>
@@ -3343,10 +3453,10 @@
       </w:tcPr>
     </w:tblStylePr>
   </w:style>
-  <w:style w:type="paragraph" w:styleId="Funotentext">
+  <w:style w:type="paragraph" w:styleId="FootnoteText">
     <w:name w:val="footnote text"/>
-    <w:basedOn w:val="Standard"/>
-    <w:link w:val="FunotentextZchn"/>
+    <w:basedOn w:val="Normal"/>
+    <w:link w:val="FootnoteTextChar"/>
     <w:uiPriority w:val="99"/>
     <w:semiHidden/>
     <w:unhideWhenUsed/>
@@ -3359,10 +3469,10 @@
       <w:szCs w:val="20"/>
     </w:rPr>
   </w:style>
-  <w:style w:type="character" w:customStyle="1" w:styleId="FunotentextZchn">
-    <w:name w:val="Fußnotentext Zchn"/>
-    <w:basedOn w:val="Absatz-Standardschriftart"/>
-    <w:link w:val="Funotentext"/>
+  <w:style w:type="character" w:customStyle="1" w:styleId="FootnoteTextChar">
+    <w:name w:val="Footnote Text Char"/>
+    <w:basedOn w:val="DefaultParagraphFont"/>
+    <w:link w:val="FootnoteText"/>
     <w:uiPriority w:val="99"/>
     <w:semiHidden/>
     <w:rsid w:val="00E616F4"/>
@@ -3372,9 +3482,9 @@
       <w:szCs w:val="20"/>
     </w:rPr>
   </w:style>
-  <w:style w:type="character" w:styleId="Funotenzeichen">
+  <w:style w:type="character" w:styleId="FootnoteReference">
     <w:name w:val="footnote reference"/>
-    <w:basedOn w:val="Absatz-Standardschriftart"/>
+    <w:basedOn w:val="DefaultParagraphFont"/>
     <w:uiPriority w:val="99"/>
     <w:semiHidden/>
     <w:unhideWhenUsed/>
@@ -3383,9 +3493,9 @@
       <w:vertAlign w:val="superscript"/>
     </w:rPr>
   </w:style>
-  <w:style w:type="paragraph" w:styleId="Listenabsatz">
+  <w:style w:type="paragraph" w:styleId="ListParagraph">
     <w:name w:val="List Paragraph"/>
-    <w:basedOn w:val="Standard"/>
+    <w:basedOn w:val="Normal"/>
     <w:uiPriority w:val="34"/>
     <w:qFormat/>
     <w:rsid w:val="007B7E01"/>
@@ -3396,7 +3506,7 @@
   </w:style>
   <w:style w:type="character" w:styleId="Hyperlink">
     <w:name w:val="Hyperlink"/>
-    <w:basedOn w:val="Absatz-Standardschriftart"/>
+    <w:basedOn w:val="DefaultParagraphFont"/>
     <w:uiPriority w:val="99"/>
     <w:unhideWhenUsed/>
     <w:rsid w:val="009E468D"/>
@@ -3405,10 +3515,10 @@
       <w:u w:val="single"/>
     </w:rPr>
   </w:style>
-  <w:style w:type="paragraph" w:styleId="NurText">
+  <w:style w:type="paragraph" w:styleId="PlainText">
     <w:name w:val="Plain Text"/>
-    <w:basedOn w:val="Standard"/>
-    <w:link w:val="NurTextZchn"/>
+    <w:basedOn w:val="Normal"/>
+    <w:link w:val="PlainTextChar"/>
     <w:uiPriority w:val="99"/>
     <w:semiHidden/>
     <w:unhideWhenUsed/>
@@ -3422,10 +3532,10 @@
       <w:szCs w:val="21"/>
     </w:rPr>
   </w:style>
-  <w:style w:type="character" w:customStyle="1" w:styleId="NurTextZchn">
-    <w:name w:val="Nur Text Zchn"/>
-    <w:basedOn w:val="Absatz-Standardschriftart"/>
-    <w:link w:val="NurText"/>
+  <w:style w:type="character" w:customStyle="1" w:styleId="PlainTextChar">
+    <w:name w:val="Plain Text Char"/>
+    <w:basedOn w:val="DefaultParagraphFont"/>
+    <w:link w:val="PlainText"/>
     <w:uiPriority w:val="99"/>
     <w:semiHidden/>
     <w:rsid w:val="00594814"/>
@@ -3594,7 +3704,7 @@
     <w:lsdException w:name="Bibliography" w:uiPriority="37"/>
     <w:lsdException w:name="TOC Heading" w:uiPriority="39" w:qFormat="1"/>
   </w:latentStyles>
-  <w:style w:type="paragraph" w:default="1" w:styleId="Standard">
+  <w:style w:type="paragraph" w:default="1" w:styleId="Normal">
     <w:name w:val="Normal"/>
     <w:qFormat/>
     <w:rsid w:val="008266F4"/>
@@ -3602,13 +3712,13 @@
       <w:rFonts w:ascii="Arial" w:hAnsi="Arial"/>
     </w:rPr>
   </w:style>
-  <w:style w:type="character" w:default="1" w:styleId="Absatz-Standardschriftart">
+  <w:style w:type="character" w:default="1" w:styleId="DefaultParagraphFont">
     <w:name w:val="Default Paragraph Font"/>
     <w:uiPriority w:val="1"/>
     <w:semiHidden/>
     <w:unhideWhenUsed/>
   </w:style>
-  <w:style w:type="table" w:default="1" w:styleId="NormaleTabelle">
+  <w:style w:type="table" w:default="1" w:styleId="TableNormal">
     <w:name w:val="Normal Table"/>
     <w:uiPriority w:val="99"/>
     <w:semiHidden/>
@@ -3623,15 +3733,15 @@
       </w:tblCellMar>
     </w:tblPr>
   </w:style>
-  <w:style w:type="numbering" w:default="1" w:styleId="KeineListe">
+  <w:style w:type="numbering" w:default="1" w:styleId="NoList">
     <w:name w:val="No List"/>
     <w:uiPriority w:val="99"/>
     <w:semiHidden/>
     <w:unhideWhenUsed/>
   </w:style>
-  <w:style w:type="table" w:styleId="HelleListe">
+  <w:style w:type="table" w:styleId="LightList">
     <w:name w:val="Light List"/>
-    <w:basedOn w:val="NormaleTabelle"/>
+    <w:basedOn w:val="TableNormal"/>
     <w:uiPriority w:val="61"/>
     <w:rsid w:val="005526C9"/>
     <w:pPr>
@@ -3718,10 +3828,10 @@
       </w:tcPr>
     </w:tblStylePr>
   </w:style>
-  <w:style w:type="paragraph" w:styleId="Sprechblasentext">
+  <w:style w:type="paragraph" w:styleId="BalloonText">
     <w:name w:val="Balloon Text"/>
-    <w:basedOn w:val="Standard"/>
-    <w:link w:val="SprechblasentextZchn"/>
+    <w:basedOn w:val="Normal"/>
+    <w:link w:val="BalloonTextChar"/>
     <w:uiPriority w:val="99"/>
     <w:semiHidden/>
     <w:unhideWhenUsed/>
@@ -3735,10 +3845,10 @@
       <w:szCs w:val="16"/>
     </w:rPr>
   </w:style>
-  <w:style w:type="character" w:customStyle="1" w:styleId="SprechblasentextZchn">
-    <w:name w:val="Sprechblasentext Zchn"/>
-    <w:basedOn w:val="Absatz-Standardschriftart"/>
-    <w:link w:val="Sprechblasentext"/>
+  <w:style w:type="character" w:customStyle="1" w:styleId="BalloonTextChar">
+    <w:name w:val="Balloon Text Char"/>
+    <w:basedOn w:val="DefaultParagraphFont"/>
+    <w:link w:val="BalloonText"/>
     <w:uiPriority w:val="99"/>
     <w:semiHidden/>
     <w:rsid w:val="005526C9"/>
@@ -3748,9 +3858,9 @@
       <w:szCs w:val="16"/>
     </w:rPr>
   </w:style>
-  <w:style w:type="table" w:styleId="Tabellenraster">
+  <w:style w:type="table" w:styleId="TableGrid">
     <w:name w:val="Table Grid"/>
-    <w:basedOn w:val="NormaleTabelle"/>
+    <w:basedOn w:val="TableNormal"/>
     <w:uiPriority w:val="59"/>
     <w:rsid w:val="00BF4976"/>
     <w:pPr>
@@ -3767,9 +3877,9 @@
       </w:tblBorders>
     </w:tblPr>
   </w:style>
-  <w:style w:type="table" w:styleId="HelleSchattierung">
+  <w:style w:type="table" w:styleId="LightShading">
     <w:name w:val="Light Shading"/>
-    <w:basedOn w:val="NormaleTabelle"/>
+    <w:basedOn w:val="TableNormal"/>
     <w:uiPriority w:val="60"/>
     <w:rsid w:val="00BF4976"/>
     <w:pPr>
@@ -3863,10 +3973,10 @@
       </w:tcPr>
     </w:tblStylePr>
   </w:style>
-  <w:style w:type="paragraph" w:styleId="Funotentext">
+  <w:style w:type="paragraph" w:styleId="FootnoteText">
     <w:name w:val="footnote text"/>
-    <w:basedOn w:val="Standard"/>
-    <w:link w:val="FunotentextZchn"/>
+    <w:basedOn w:val="Normal"/>
+    <w:link w:val="FootnoteTextChar"/>
     <w:uiPriority w:val="99"/>
     <w:semiHidden/>
     <w:unhideWhenUsed/>
@@ -3879,10 +3989,10 @@
       <w:szCs w:val="20"/>
     </w:rPr>
   </w:style>
-  <w:style w:type="character" w:customStyle="1" w:styleId="FunotentextZchn">
-    <w:name w:val="Fußnotentext Zchn"/>
-    <w:basedOn w:val="Absatz-Standardschriftart"/>
-    <w:link w:val="Funotentext"/>
+  <w:style w:type="character" w:customStyle="1" w:styleId="FootnoteTextChar">
+    <w:name w:val="Footnote Text Char"/>
+    <w:basedOn w:val="DefaultParagraphFont"/>
+    <w:link w:val="FootnoteText"/>
     <w:uiPriority w:val="99"/>
     <w:semiHidden/>
     <w:rsid w:val="00E616F4"/>
@@ -3892,9 +4002,9 @@
       <w:szCs w:val="20"/>
     </w:rPr>
   </w:style>
-  <w:style w:type="character" w:styleId="Funotenzeichen">
+  <w:style w:type="character" w:styleId="FootnoteReference">
     <w:name w:val="footnote reference"/>
-    <w:basedOn w:val="Absatz-Standardschriftart"/>
+    <w:basedOn w:val="DefaultParagraphFont"/>
     <w:uiPriority w:val="99"/>
     <w:semiHidden/>
     <w:unhideWhenUsed/>
@@ -3903,9 +4013,9 @@
       <w:vertAlign w:val="superscript"/>
     </w:rPr>
   </w:style>
-  <w:style w:type="paragraph" w:styleId="Listenabsatz">
+  <w:style w:type="paragraph" w:styleId="ListParagraph">
     <w:name w:val="List Paragraph"/>
-    <w:basedOn w:val="Standard"/>
+    <w:basedOn w:val="Normal"/>
     <w:uiPriority w:val="34"/>
     <w:qFormat/>
     <w:rsid w:val="007B7E01"/>
@@ -3916,7 +4026,7 @@
   </w:style>
   <w:style w:type="character" w:styleId="Hyperlink">
     <w:name w:val="Hyperlink"/>
-    <w:basedOn w:val="Absatz-Standardschriftart"/>
+    <w:basedOn w:val="DefaultParagraphFont"/>
     <w:uiPriority w:val="99"/>
     <w:unhideWhenUsed/>
     <w:rsid w:val="009E468D"/>
@@ -3925,10 +4035,10 @@
       <w:u w:val="single"/>
     </w:rPr>
   </w:style>
-  <w:style w:type="paragraph" w:styleId="NurText">
+  <w:style w:type="paragraph" w:styleId="PlainText">
     <w:name w:val="Plain Text"/>
-    <w:basedOn w:val="Standard"/>
-    <w:link w:val="NurTextZchn"/>
+    <w:basedOn w:val="Normal"/>
+    <w:link w:val="PlainTextChar"/>
     <w:uiPriority w:val="99"/>
     <w:semiHidden/>
     <w:unhideWhenUsed/>
@@ -3942,10 +4052,10 @@
       <w:szCs w:val="21"/>
     </w:rPr>
   </w:style>
-  <w:style w:type="character" w:customStyle="1" w:styleId="NurTextZchn">
-    <w:name w:val="Nur Text Zchn"/>
-    <w:basedOn w:val="Absatz-Standardschriftart"/>
-    <w:link w:val="NurText"/>
+  <w:style w:type="character" w:customStyle="1" w:styleId="PlainTextChar">
+    <w:name w:val="Plain Text Char"/>
+    <w:basedOn w:val="DefaultParagraphFont"/>
+    <w:link w:val="PlainText"/>
     <w:uiPriority w:val="99"/>
     <w:semiHidden/>
     <w:rsid w:val="00594814"/>
@@ -4248,7 +4358,7 @@
 </file>
 
 <file path=customXml/itemProps1.xml><?xml version="1.0" encoding="utf-8"?>
-<ds:datastoreItem xmlns:ds="http://schemas.openxmlformats.org/officeDocument/2006/customXml" ds:itemID="{E9E236B6-A681-47D9-B12F-2929A03A0288}">
+<ds:datastoreItem xmlns:ds="http://schemas.openxmlformats.org/officeDocument/2006/customXml" ds:itemID="{D0414610-47EA-47F4-9DF4-76DDF4E8FC2E}">
   <ds:schemaRefs>
     <ds:schemaRef ds:uri="http://schemas.openxmlformats.org/officeDocument/2006/bibliography"/>
   </ds:schemaRefs>

</xml_diff>

<commit_message>
p50 -> mean some merges with olis code
</commit_message>
<xml_diff>
--- a/presentation/Inequality by Demographic Factors.docx
+++ b/presentation/Inequality by Demographic Factors.docx
@@ -82,7 +82,7 @@
     </w:p>
     <w:tbl>
       <w:tblPr>
-        <w:tblStyle w:val="LightShading"/>
+        <w:tblStyle w:val="HelleSchattierung"/>
         <w:tblW w:w="0" w:type="auto"/>
         <w:tblLayout w:type="fixed"/>
         <w:tblLook w:val="04A0" w:firstRow="1" w:lastRow="0" w:firstColumn="1" w:lastColumn="0" w:noHBand="0" w:noVBand="1"/>
@@ -745,7 +745,7 @@
             </w:r>
             <w:r>
               <w:rPr>
-                <w:rStyle w:val="FootnoteReference"/>
+                <w:rStyle w:val="Funotenzeichen"/>
                 <w:sz w:val="20"/>
                 <w:szCs w:val="20"/>
               </w:rPr>
@@ -893,7 +893,7 @@
             </w:r>
             <w:r>
               <w:rPr>
-                <w:rStyle w:val="FootnoteReference"/>
+                <w:rStyle w:val="Funotenzeichen"/>
                 <w:sz w:val="20"/>
                 <w:szCs w:val="20"/>
               </w:rPr>
@@ -1235,7 +1235,7 @@
     </w:p>
     <w:p>
       <w:pPr>
-        <w:pStyle w:val="ListParagraph"/>
+        <w:pStyle w:val="Listenabsatz"/>
         <w:ind w:left="0"/>
       </w:pPr>
       <w:r>
@@ -1292,13 +1292,13 @@
     </w:p>
     <w:p>
       <w:pPr>
-        <w:pStyle w:val="ListParagraph"/>
+        <w:pStyle w:val="Listenabsatz"/>
         <w:ind w:left="0"/>
       </w:pPr>
     </w:p>
     <w:p>
       <w:pPr>
-        <w:pStyle w:val="ListParagraph"/>
+        <w:pStyle w:val="Listenabsatz"/>
         <w:ind w:left="0"/>
       </w:pPr>
       <w:proofErr w:type="spellStart"/>
@@ -1324,13 +1324,13 @@
     </w:p>
     <w:p>
       <w:pPr>
-        <w:pStyle w:val="ListParagraph"/>
+        <w:pStyle w:val="Listenabsatz"/>
         <w:ind w:left="0"/>
       </w:pPr>
     </w:p>
     <w:p>
       <w:pPr>
-        <w:pStyle w:val="ListParagraph"/>
+        <w:pStyle w:val="Listenabsatz"/>
         <w:ind w:left="0"/>
       </w:pPr>
       <w:r>
@@ -1355,13 +1355,13 @@
     </w:p>
     <w:p>
       <w:pPr>
-        <w:pStyle w:val="ListParagraph"/>
+        <w:pStyle w:val="Listenabsatz"/>
         <w:ind w:left="0"/>
       </w:pPr>
     </w:p>
     <w:p>
       <w:pPr>
-        <w:pStyle w:val="ListParagraph"/>
+        <w:pStyle w:val="Listenabsatz"/>
         <w:ind w:left="0"/>
       </w:pPr>
       <w:r>
@@ -1378,13 +1378,13 @@
     </w:p>
     <w:p>
       <w:pPr>
-        <w:pStyle w:val="ListParagraph"/>
+        <w:pStyle w:val="Listenabsatz"/>
         <w:ind w:left="0"/>
       </w:pPr>
     </w:p>
     <w:p>
       <w:pPr>
-        <w:pStyle w:val="ListParagraph"/>
+        <w:pStyle w:val="Listenabsatz"/>
         <w:ind w:left="0"/>
       </w:pPr>
       <w:r>
@@ -1408,13 +1408,13 @@
     </w:p>
     <w:p>
       <w:pPr>
-        <w:pStyle w:val="ListParagraph"/>
+        <w:pStyle w:val="Listenabsatz"/>
         <w:ind w:left="0"/>
       </w:pPr>
     </w:p>
     <w:p>
       <w:pPr>
-        <w:pStyle w:val="ListParagraph"/>
+        <w:pStyle w:val="Listenabsatz"/>
         <w:ind w:left="0"/>
       </w:pPr>
       <w:r>
@@ -1438,13 +1438,13 @@
     </w:p>
     <w:p>
       <w:pPr>
-        <w:pStyle w:val="ListParagraph"/>
+        <w:pStyle w:val="Listenabsatz"/>
         <w:ind w:left="0"/>
       </w:pPr>
     </w:p>
     <w:p>
       <w:pPr>
-        <w:pStyle w:val="ListParagraph"/>
+        <w:pStyle w:val="Listenabsatz"/>
         <w:ind w:left="0"/>
       </w:pPr>
       <w:r>
@@ -1453,13 +1453,13 @@
     </w:p>
     <w:p>
       <w:pPr>
-        <w:pStyle w:val="ListParagraph"/>
+        <w:pStyle w:val="Listenabsatz"/>
         <w:ind w:left="0"/>
       </w:pPr>
     </w:p>
     <w:p>
       <w:pPr>
-        <w:pStyle w:val="ListParagraph"/>
+        <w:pStyle w:val="Listenabsatz"/>
         <w:ind w:left="0"/>
       </w:pPr>
       <w:r>
@@ -1471,7 +1471,7 @@
     </w:p>
     <w:p>
       <w:pPr>
-        <w:pStyle w:val="ListParagraph"/>
+        <w:pStyle w:val="Listenabsatz"/>
         <w:ind w:left="0"/>
       </w:pPr>
     </w:p>
@@ -2176,120 +2176,6 @@
       <w:r>
         <w:t>.</w:t>
       </w:r>
-    </w:p>
-    <w:p/>
-    <w:p>
-      <w:pPr>
-        <w:rPr>
-          <w:lang w:val="de-DE"/>
-        </w:rPr>
-      </w:pPr>
-      <w:r>
-        <w:rPr>
-          <w:lang w:val="de-DE"/>
-        </w:rPr>
-        <w:t xml:space="preserve">Alle individuellen Löhne – und damit in erster Näherung auch die Einkommen – durchlaufen während der Erwerbszeit eine gleich gerichtete (aber nicht gleiche) Entwicklung: Während man in jungen Jahren mittels Bildung investiert und eher wenig verdient, steigt der Lohn mit der Zeit an. Die Verdienstspitze wird in der Regel im Alter von 50 Jahren erreicht, danach sinkt der Lohn meist wieder. Die Verteilung der aktuellen Löhne zum Zeitpunkt X vergleicht also Menschen an ganz unterschiedlichen Punkten in ihrem Lebenszyklus. Dass die Lebenseinkommen </w:t>
-      </w:r>
-      <w:proofErr w:type="spellStart"/>
-      <w:r>
-        <w:rPr>
-          <w:lang w:val="de-DE"/>
-        </w:rPr>
-        <w:t>gleichmässiger</w:t>
-      </w:r>
-      <w:proofErr w:type="spellEnd"/>
-      <w:r>
-        <w:rPr>
-          <w:lang w:val="de-DE"/>
-        </w:rPr>
-        <w:t xml:space="preserve"> verteilt sind, erkennt man leicht an folgendem Gedankenexperiment: Man stelle sich vor, die Lohnprofile – und damit die Lebenseinkommen – aller Menschen seien völlig identisch. Sogar in dieser Welt vollkommener Gleichverteilung würde man auf Basis der Periodeneinkommen eine substanzielle Ungleichheit feststellen. Deren </w:t>
-      </w:r>
-      <w:proofErr w:type="spellStart"/>
-      <w:r>
-        <w:rPr>
-          <w:lang w:val="de-DE"/>
-        </w:rPr>
-        <w:t>Ausmass</w:t>
-      </w:r>
-      <w:proofErr w:type="spellEnd"/>
-      <w:r>
-        <w:rPr>
-          <w:lang w:val="de-DE"/>
-        </w:rPr>
-        <w:t xml:space="preserve"> hängt vom Verlauf des Einkommensprofils und von der Alterszusammensetzung der Gesellschaft ab. Konkret bedeutet dies, dass die Verteilung auch von der Alterung der Gesellschaft beeinflusst wird. Diese Tatsache wird in Debatten meist unter den Teppich gekehrt.</w:t>
-      </w:r>
-    </w:p>
-    <w:p>
-      <w:pPr>
-        <w:rPr>
-          <w:lang w:val="fr-CH"/>
-        </w:rPr>
-      </w:pPr>
-      <w:r>
-        <w:rPr>
-          <w:lang w:val="fr-CH"/>
-        </w:rPr>
-        <w:t xml:space="preserve">(Quelle: </w:t>
-      </w:r>
-      <w:bookmarkStart w:id="0" w:name="_GoBack"/>
-      <w:r>
-        <w:rPr>
-          <w:lang w:val="fr-CH"/>
-        </w:rPr>
-        <w:fldChar w:fldCharType="begin"/>
-      </w:r>
-      <w:r>
-        <w:rPr>
-          <w:lang w:val="fr-CH"/>
-        </w:rPr>
-        <w:instrText xml:space="preserve"> HYPERLINK "</w:instrText>
-      </w:r>
-      <w:r>
-        <w:rPr>
-          <w:lang w:val="fr-CH"/>
-        </w:rPr>
-        <w:instrText>http://www.avenir-suisse.ch/31570/einkommen-wer-hat-dem-wird-nicht-immer-gegeben/</w:instrText>
-      </w:r>
-      <w:r>
-        <w:rPr>
-          <w:lang w:val="fr-CH"/>
-        </w:rPr>
-        <w:instrText xml:space="preserve">" </w:instrText>
-      </w:r>
-      <w:r>
-        <w:rPr>
-          <w:lang w:val="fr-CH"/>
-        </w:rPr>
-        <w:fldChar w:fldCharType="separate"/>
-      </w:r>
-      <w:r>
-        <w:rPr>
-          <w:rStyle w:val="Hyperlink"/>
-          <w:lang w:val="fr-CH"/>
-        </w:rPr>
-        <w:t>http://www.avenir-suisse.ch/31570/einkommen-wer-hat-dem-wird-nicht-immer-gegeben/</w:t>
-      </w:r>
-      <w:r>
-        <w:rPr>
-          <w:lang w:val="fr-CH"/>
-        </w:rPr>
-        <w:fldChar w:fldCharType="end"/>
-      </w:r>
-      <w:bookmarkEnd w:id="0"/>
-    </w:p>
-    <w:p>
-      <w:pPr>
-        <w:rPr>
-          <w:lang w:val="fr-CH"/>
-        </w:rPr>
-      </w:pPr>
-    </w:p>
-    <w:p>
-      <w:pPr>
-        <w:rPr>
-          <w:lang w:val="fr-CH"/>
-        </w:rPr>
-      </w:pPr>
     </w:p>
     <w:p>
       <w:r>
@@ -2308,7 +2194,6 @@
     </w:p>
     <w:p/>
     <w:p/>
-    <w:p/>
     <w:p>
       <w:r>
         <w:t xml:space="preserve">Das finde ich eine spannende Ausgangslage, da ein bisschen </w:t>
@@ -2351,12 +2236,12 @@
     </w:p>
     <w:p>
       <w:pPr>
-        <w:pStyle w:val="PlainText"/>
-      </w:pPr>
-    </w:p>
-    <w:p>
-      <w:pPr>
-        <w:pStyle w:val="PlainText"/>
+        <w:pStyle w:val="NurText"/>
+      </w:pPr>
+    </w:p>
+    <w:p>
+      <w:pPr>
+        <w:pStyle w:val="NurText"/>
       </w:pPr>
       <w:proofErr w:type="spellStart"/>
       <w:r>
@@ -2369,7 +2254,7 @@
     </w:p>
     <w:p>
       <w:pPr>
-        <w:pStyle w:val="PlainText"/>
+        <w:pStyle w:val="NurText"/>
       </w:pPr>
       <w:r>
         <w:t xml:space="preserve">- </w:t>
@@ -2377,20 +2262,25 @@
     </w:p>
     <w:p>
       <w:pPr>
-        <w:pStyle w:val="PlainText"/>
-      </w:pPr>
-    </w:p>
-    <w:p>
-      <w:pPr>
-        <w:pStyle w:val="PlainText"/>
-      </w:pPr>
-      <w:r>
-        <w:t>Generationenfrage als Aufhänger.</w:t>
-      </w:r>
-    </w:p>
-    <w:p>
-      <w:pPr>
-        <w:pStyle w:val="PlainText"/>
+        <w:pStyle w:val="NurText"/>
+      </w:pPr>
+    </w:p>
+    <w:p>
+      <w:pPr>
+        <w:pStyle w:val="NurText"/>
+      </w:pPr>
+      <w:r>
+        <w:t>Generationenfrage a</w:t>
+      </w:r>
+      <w:bookmarkStart w:id="0" w:name="_GoBack"/>
+      <w:bookmarkEnd w:id="0"/>
+      <w:r>
+        <w:t>ls Aufhänger.</w:t>
+      </w:r>
+    </w:p>
+    <w:p>
+      <w:pPr>
+        <w:pStyle w:val="NurText"/>
         <w:rPr>
           <w:lang w:val="en-US"/>
         </w:rPr>
@@ -2462,7 +2352,7 @@
     </w:p>
     <w:p>
       <w:pPr>
-        <w:pStyle w:val="PlainText"/>
+        <w:pStyle w:val="NurText"/>
         <w:rPr>
           <w:lang w:val="en-US"/>
         </w:rPr>
@@ -2518,7 +2408,7 @@
     </w:p>
     <w:p>
       <w:pPr>
-        <w:pStyle w:val="PlainText"/>
+        <w:pStyle w:val="NurText"/>
       </w:pPr>
       <w:r>
         <w:t>- Demographische Alterung der Gesellschaft und Finanzierbarkeit der Sozialwerke</w:t>
@@ -2526,12 +2416,12 @@
     </w:p>
     <w:p>
       <w:pPr>
-        <w:pStyle w:val="PlainText"/>
-      </w:pPr>
-    </w:p>
-    <w:p>
-      <w:pPr>
-        <w:pStyle w:val="PlainText"/>
+        <w:pStyle w:val="NurText"/>
+      </w:pPr>
+    </w:p>
+    <w:p>
+      <w:pPr>
+        <w:pStyle w:val="NurText"/>
         <w:rPr>
           <w:lang w:val="en-US"/>
         </w:rPr>
@@ -2553,7 +2443,7 @@
     </w:p>
     <w:p>
       <w:pPr>
-        <w:pStyle w:val="PlainText"/>
+        <w:pStyle w:val="NurText"/>
         <w:rPr>
           <w:lang w:val="en-US"/>
         </w:rPr>
@@ -2581,7 +2471,7 @@
     </w:p>
     <w:p>
       <w:pPr>
-        <w:pStyle w:val="PlainText"/>
+        <w:pStyle w:val="NurText"/>
         <w:rPr>
           <w:lang w:val="en-US"/>
         </w:rPr>
@@ -2595,7 +2485,7 @@
     </w:p>
     <w:p>
       <w:pPr>
-        <w:pStyle w:val="PlainText"/>
+        <w:pStyle w:val="NurText"/>
       </w:pPr>
       <w:r>
         <w:rPr>
@@ -2759,11 +2649,11 @@
   <w:footnote w:id="1">
     <w:p>
       <w:pPr>
-        <w:pStyle w:val="FootnoteText"/>
-      </w:pPr>
-      <w:r>
-        <w:rPr>
-          <w:rStyle w:val="FootnoteReference"/>
+        <w:pStyle w:val="Funotentext"/>
+      </w:pPr>
+      <w:r>
+        <w:rPr>
+          <w:rStyle w:val="Funotenzeichen"/>
         </w:rPr>
         <w:footnoteRef/>
       </w:r>
@@ -2775,11 +2665,11 @@
   <w:footnote w:id="2">
     <w:p>
       <w:pPr>
-        <w:pStyle w:val="FootnoteText"/>
-      </w:pPr>
-      <w:r>
-        <w:rPr>
-          <w:rStyle w:val="FootnoteReference"/>
+        <w:pStyle w:val="Funotentext"/>
+      </w:pPr>
+      <w:r>
+        <w:rPr>
+          <w:rStyle w:val="Funotenzeichen"/>
         </w:rPr>
         <w:footnoteRef/>
       </w:r>
@@ -3184,7 +3074,7 @@
     <w:lsdException w:name="Bibliography" w:uiPriority="37"/>
     <w:lsdException w:name="TOC Heading" w:uiPriority="39" w:qFormat="1"/>
   </w:latentStyles>
-  <w:style w:type="paragraph" w:default="1" w:styleId="Normal">
+  <w:style w:type="paragraph" w:default="1" w:styleId="Standard">
     <w:name w:val="Normal"/>
     <w:qFormat/>
     <w:rsid w:val="008266F4"/>
@@ -3192,13 +3082,13 @@
       <w:rFonts w:ascii="Arial" w:hAnsi="Arial"/>
     </w:rPr>
   </w:style>
-  <w:style w:type="character" w:default="1" w:styleId="DefaultParagraphFont">
+  <w:style w:type="character" w:default="1" w:styleId="Absatz-Standardschriftart">
     <w:name w:val="Default Paragraph Font"/>
     <w:uiPriority w:val="1"/>
     <w:semiHidden/>
     <w:unhideWhenUsed/>
   </w:style>
-  <w:style w:type="table" w:default="1" w:styleId="TableNormal">
+  <w:style w:type="table" w:default="1" w:styleId="NormaleTabelle">
     <w:name w:val="Normal Table"/>
     <w:uiPriority w:val="99"/>
     <w:semiHidden/>
@@ -3213,15 +3103,15 @@
       </w:tblCellMar>
     </w:tblPr>
   </w:style>
-  <w:style w:type="numbering" w:default="1" w:styleId="NoList">
+  <w:style w:type="numbering" w:default="1" w:styleId="KeineListe">
     <w:name w:val="No List"/>
     <w:uiPriority w:val="99"/>
     <w:semiHidden/>
     <w:unhideWhenUsed/>
   </w:style>
-  <w:style w:type="table" w:styleId="LightList">
+  <w:style w:type="table" w:styleId="HelleListe">
     <w:name w:val="Light List"/>
-    <w:basedOn w:val="TableNormal"/>
+    <w:basedOn w:val="NormaleTabelle"/>
     <w:uiPriority w:val="61"/>
     <w:rsid w:val="005526C9"/>
     <w:pPr>
@@ -3308,10 +3198,10 @@
       </w:tcPr>
     </w:tblStylePr>
   </w:style>
-  <w:style w:type="paragraph" w:styleId="BalloonText">
+  <w:style w:type="paragraph" w:styleId="Sprechblasentext">
     <w:name w:val="Balloon Text"/>
-    <w:basedOn w:val="Normal"/>
-    <w:link w:val="BalloonTextChar"/>
+    <w:basedOn w:val="Standard"/>
+    <w:link w:val="SprechblasentextZchn"/>
     <w:uiPriority w:val="99"/>
     <w:semiHidden/>
     <w:unhideWhenUsed/>
@@ -3325,10 +3215,10 @@
       <w:szCs w:val="16"/>
     </w:rPr>
   </w:style>
-  <w:style w:type="character" w:customStyle="1" w:styleId="BalloonTextChar">
-    <w:name w:val="Balloon Text Char"/>
-    <w:basedOn w:val="DefaultParagraphFont"/>
-    <w:link w:val="BalloonText"/>
+  <w:style w:type="character" w:customStyle="1" w:styleId="SprechblasentextZchn">
+    <w:name w:val="Sprechblasentext Zchn"/>
+    <w:basedOn w:val="Absatz-Standardschriftart"/>
+    <w:link w:val="Sprechblasentext"/>
     <w:uiPriority w:val="99"/>
     <w:semiHidden/>
     <w:rsid w:val="005526C9"/>
@@ -3338,9 +3228,9 @@
       <w:szCs w:val="16"/>
     </w:rPr>
   </w:style>
-  <w:style w:type="table" w:styleId="TableGrid">
+  <w:style w:type="table" w:styleId="Tabellenraster">
     <w:name w:val="Table Grid"/>
-    <w:basedOn w:val="TableNormal"/>
+    <w:basedOn w:val="NormaleTabelle"/>
     <w:uiPriority w:val="59"/>
     <w:rsid w:val="00BF4976"/>
     <w:pPr>
@@ -3357,9 +3247,9 @@
       </w:tblBorders>
     </w:tblPr>
   </w:style>
-  <w:style w:type="table" w:styleId="LightShading">
+  <w:style w:type="table" w:styleId="HelleSchattierung">
     <w:name w:val="Light Shading"/>
-    <w:basedOn w:val="TableNormal"/>
+    <w:basedOn w:val="NormaleTabelle"/>
     <w:uiPriority w:val="60"/>
     <w:rsid w:val="00BF4976"/>
     <w:pPr>
@@ -3453,10 +3343,10 @@
       </w:tcPr>
     </w:tblStylePr>
   </w:style>
-  <w:style w:type="paragraph" w:styleId="FootnoteText">
+  <w:style w:type="paragraph" w:styleId="Funotentext">
     <w:name w:val="footnote text"/>
-    <w:basedOn w:val="Normal"/>
-    <w:link w:val="FootnoteTextChar"/>
+    <w:basedOn w:val="Standard"/>
+    <w:link w:val="FunotentextZchn"/>
     <w:uiPriority w:val="99"/>
     <w:semiHidden/>
     <w:unhideWhenUsed/>
@@ -3469,10 +3359,10 @@
       <w:szCs w:val="20"/>
     </w:rPr>
   </w:style>
-  <w:style w:type="character" w:customStyle="1" w:styleId="FootnoteTextChar">
-    <w:name w:val="Footnote Text Char"/>
-    <w:basedOn w:val="DefaultParagraphFont"/>
-    <w:link w:val="FootnoteText"/>
+  <w:style w:type="character" w:customStyle="1" w:styleId="FunotentextZchn">
+    <w:name w:val="Fußnotentext Zchn"/>
+    <w:basedOn w:val="Absatz-Standardschriftart"/>
+    <w:link w:val="Funotentext"/>
     <w:uiPriority w:val="99"/>
     <w:semiHidden/>
     <w:rsid w:val="00E616F4"/>
@@ -3482,9 +3372,9 @@
       <w:szCs w:val="20"/>
     </w:rPr>
   </w:style>
-  <w:style w:type="character" w:styleId="FootnoteReference">
+  <w:style w:type="character" w:styleId="Funotenzeichen">
     <w:name w:val="footnote reference"/>
-    <w:basedOn w:val="DefaultParagraphFont"/>
+    <w:basedOn w:val="Absatz-Standardschriftart"/>
     <w:uiPriority w:val="99"/>
     <w:semiHidden/>
     <w:unhideWhenUsed/>
@@ -3493,9 +3383,9 @@
       <w:vertAlign w:val="superscript"/>
     </w:rPr>
   </w:style>
-  <w:style w:type="paragraph" w:styleId="ListParagraph">
+  <w:style w:type="paragraph" w:styleId="Listenabsatz">
     <w:name w:val="List Paragraph"/>
-    <w:basedOn w:val="Normal"/>
+    <w:basedOn w:val="Standard"/>
     <w:uiPriority w:val="34"/>
     <w:qFormat/>
     <w:rsid w:val="007B7E01"/>
@@ -3506,7 +3396,7 @@
   </w:style>
   <w:style w:type="character" w:styleId="Hyperlink">
     <w:name w:val="Hyperlink"/>
-    <w:basedOn w:val="DefaultParagraphFont"/>
+    <w:basedOn w:val="Absatz-Standardschriftart"/>
     <w:uiPriority w:val="99"/>
     <w:unhideWhenUsed/>
     <w:rsid w:val="009E468D"/>
@@ -3515,10 +3405,10 @@
       <w:u w:val="single"/>
     </w:rPr>
   </w:style>
-  <w:style w:type="paragraph" w:styleId="PlainText">
+  <w:style w:type="paragraph" w:styleId="NurText">
     <w:name w:val="Plain Text"/>
-    <w:basedOn w:val="Normal"/>
-    <w:link w:val="PlainTextChar"/>
+    <w:basedOn w:val="Standard"/>
+    <w:link w:val="NurTextZchn"/>
     <w:uiPriority w:val="99"/>
     <w:semiHidden/>
     <w:unhideWhenUsed/>
@@ -3532,10 +3422,10 @@
       <w:szCs w:val="21"/>
     </w:rPr>
   </w:style>
-  <w:style w:type="character" w:customStyle="1" w:styleId="PlainTextChar">
-    <w:name w:val="Plain Text Char"/>
-    <w:basedOn w:val="DefaultParagraphFont"/>
-    <w:link w:val="PlainText"/>
+  <w:style w:type="character" w:customStyle="1" w:styleId="NurTextZchn">
+    <w:name w:val="Nur Text Zchn"/>
+    <w:basedOn w:val="Absatz-Standardschriftart"/>
+    <w:link w:val="NurText"/>
     <w:uiPriority w:val="99"/>
     <w:semiHidden/>
     <w:rsid w:val="00594814"/>
@@ -3704,7 +3594,7 @@
     <w:lsdException w:name="Bibliography" w:uiPriority="37"/>
     <w:lsdException w:name="TOC Heading" w:uiPriority="39" w:qFormat="1"/>
   </w:latentStyles>
-  <w:style w:type="paragraph" w:default="1" w:styleId="Normal">
+  <w:style w:type="paragraph" w:default="1" w:styleId="Standard">
     <w:name w:val="Normal"/>
     <w:qFormat/>
     <w:rsid w:val="008266F4"/>
@@ -3712,13 +3602,13 @@
       <w:rFonts w:ascii="Arial" w:hAnsi="Arial"/>
     </w:rPr>
   </w:style>
-  <w:style w:type="character" w:default="1" w:styleId="DefaultParagraphFont">
+  <w:style w:type="character" w:default="1" w:styleId="Absatz-Standardschriftart">
     <w:name w:val="Default Paragraph Font"/>
     <w:uiPriority w:val="1"/>
     <w:semiHidden/>
     <w:unhideWhenUsed/>
   </w:style>
-  <w:style w:type="table" w:default="1" w:styleId="TableNormal">
+  <w:style w:type="table" w:default="1" w:styleId="NormaleTabelle">
     <w:name w:val="Normal Table"/>
     <w:uiPriority w:val="99"/>
     <w:semiHidden/>
@@ -3733,15 +3623,15 @@
       </w:tblCellMar>
     </w:tblPr>
   </w:style>
-  <w:style w:type="numbering" w:default="1" w:styleId="NoList">
+  <w:style w:type="numbering" w:default="1" w:styleId="KeineListe">
     <w:name w:val="No List"/>
     <w:uiPriority w:val="99"/>
     <w:semiHidden/>
     <w:unhideWhenUsed/>
   </w:style>
-  <w:style w:type="table" w:styleId="LightList">
+  <w:style w:type="table" w:styleId="HelleListe">
     <w:name w:val="Light List"/>
-    <w:basedOn w:val="TableNormal"/>
+    <w:basedOn w:val="NormaleTabelle"/>
     <w:uiPriority w:val="61"/>
     <w:rsid w:val="005526C9"/>
     <w:pPr>
@@ -3828,10 +3718,10 @@
       </w:tcPr>
     </w:tblStylePr>
   </w:style>
-  <w:style w:type="paragraph" w:styleId="BalloonText">
+  <w:style w:type="paragraph" w:styleId="Sprechblasentext">
     <w:name w:val="Balloon Text"/>
-    <w:basedOn w:val="Normal"/>
-    <w:link w:val="BalloonTextChar"/>
+    <w:basedOn w:val="Standard"/>
+    <w:link w:val="SprechblasentextZchn"/>
     <w:uiPriority w:val="99"/>
     <w:semiHidden/>
     <w:unhideWhenUsed/>
@@ -3845,10 +3735,10 @@
       <w:szCs w:val="16"/>
     </w:rPr>
   </w:style>
-  <w:style w:type="character" w:customStyle="1" w:styleId="BalloonTextChar">
-    <w:name w:val="Balloon Text Char"/>
-    <w:basedOn w:val="DefaultParagraphFont"/>
-    <w:link w:val="BalloonText"/>
+  <w:style w:type="character" w:customStyle="1" w:styleId="SprechblasentextZchn">
+    <w:name w:val="Sprechblasentext Zchn"/>
+    <w:basedOn w:val="Absatz-Standardschriftart"/>
+    <w:link w:val="Sprechblasentext"/>
     <w:uiPriority w:val="99"/>
     <w:semiHidden/>
     <w:rsid w:val="005526C9"/>
@@ -3858,9 +3748,9 @@
       <w:szCs w:val="16"/>
     </w:rPr>
   </w:style>
-  <w:style w:type="table" w:styleId="TableGrid">
+  <w:style w:type="table" w:styleId="Tabellenraster">
     <w:name w:val="Table Grid"/>
-    <w:basedOn w:val="TableNormal"/>
+    <w:basedOn w:val="NormaleTabelle"/>
     <w:uiPriority w:val="59"/>
     <w:rsid w:val="00BF4976"/>
     <w:pPr>
@@ -3877,9 +3767,9 @@
       </w:tblBorders>
     </w:tblPr>
   </w:style>
-  <w:style w:type="table" w:styleId="LightShading">
+  <w:style w:type="table" w:styleId="HelleSchattierung">
     <w:name w:val="Light Shading"/>
-    <w:basedOn w:val="TableNormal"/>
+    <w:basedOn w:val="NormaleTabelle"/>
     <w:uiPriority w:val="60"/>
     <w:rsid w:val="00BF4976"/>
     <w:pPr>
@@ -3973,10 +3863,10 @@
       </w:tcPr>
     </w:tblStylePr>
   </w:style>
-  <w:style w:type="paragraph" w:styleId="FootnoteText">
+  <w:style w:type="paragraph" w:styleId="Funotentext">
     <w:name w:val="footnote text"/>
-    <w:basedOn w:val="Normal"/>
-    <w:link w:val="FootnoteTextChar"/>
+    <w:basedOn w:val="Standard"/>
+    <w:link w:val="FunotentextZchn"/>
     <w:uiPriority w:val="99"/>
     <w:semiHidden/>
     <w:unhideWhenUsed/>
@@ -3989,10 +3879,10 @@
       <w:szCs w:val="20"/>
     </w:rPr>
   </w:style>
-  <w:style w:type="character" w:customStyle="1" w:styleId="FootnoteTextChar">
-    <w:name w:val="Footnote Text Char"/>
-    <w:basedOn w:val="DefaultParagraphFont"/>
-    <w:link w:val="FootnoteText"/>
+  <w:style w:type="character" w:customStyle="1" w:styleId="FunotentextZchn">
+    <w:name w:val="Fußnotentext Zchn"/>
+    <w:basedOn w:val="Absatz-Standardschriftart"/>
+    <w:link w:val="Funotentext"/>
     <w:uiPriority w:val="99"/>
     <w:semiHidden/>
     <w:rsid w:val="00E616F4"/>
@@ -4002,9 +3892,9 @@
       <w:szCs w:val="20"/>
     </w:rPr>
   </w:style>
-  <w:style w:type="character" w:styleId="FootnoteReference">
+  <w:style w:type="character" w:styleId="Funotenzeichen">
     <w:name w:val="footnote reference"/>
-    <w:basedOn w:val="DefaultParagraphFont"/>
+    <w:basedOn w:val="Absatz-Standardschriftart"/>
     <w:uiPriority w:val="99"/>
     <w:semiHidden/>
     <w:unhideWhenUsed/>
@@ -4013,9 +3903,9 @@
       <w:vertAlign w:val="superscript"/>
     </w:rPr>
   </w:style>
-  <w:style w:type="paragraph" w:styleId="ListParagraph">
+  <w:style w:type="paragraph" w:styleId="Listenabsatz">
     <w:name w:val="List Paragraph"/>
-    <w:basedOn w:val="Normal"/>
+    <w:basedOn w:val="Standard"/>
     <w:uiPriority w:val="34"/>
     <w:qFormat/>
     <w:rsid w:val="007B7E01"/>
@@ -4026,7 +3916,7 @@
   </w:style>
   <w:style w:type="character" w:styleId="Hyperlink">
     <w:name w:val="Hyperlink"/>
-    <w:basedOn w:val="DefaultParagraphFont"/>
+    <w:basedOn w:val="Absatz-Standardschriftart"/>
     <w:uiPriority w:val="99"/>
     <w:unhideWhenUsed/>
     <w:rsid w:val="009E468D"/>
@@ -4035,10 +3925,10 @@
       <w:u w:val="single"/>
     </w:rPr>
   </w:style>
-  <w:style w:type="paragraph" w:styleId="PlainText">
+  <w:style w:type="paragraph" w:styleId="NurText">
     <w:name w:val="Plain Text"/>
-    <w:basedOn w:val="Normal"/>
-    <w:link w:val="PlainTextChar"/>
+    <w:basedOn w:val="Standard"/>
+    <w:link w:val="NurTextZchn"/>
     <w:uiPriority w:val="99"/>
     <w:semiHidden/>
     <w:unhideWhenUsed/>
@@ -4052,10 +3942,10 @@
       <w:szCs w:val="21"/>
     </w:rPr>
   </w:style>
-  <w:style w:type="character" w:customStyle="1" w:styleId="PlainTextChar">
-    <w:name w:val="Plain Text Char"/>
-    <w:basedOn w:val="DefaultParagraphFont"/>
-    <w:link w:val="PlainText"/>
+  <w:style w:type="character" w:customStyle="1" w:styleId="NurTextZchn">
+    <w:name w:val="Nur Text Zchn"/>
+    <w:basedOn w:val="Absatz-Standardschriftart"/>
+    <w:link w:val="NurText"/>
     <w:uiPriority w:val="99"/>
     <w:semiHidden/>
     <w:rsid w:val="00594814"/>
@@ -4358,7 +4248,7 @@
 </file>
 
 <file path=customXml/itemProps1.xml><?xml version="1.0" encoding="utf-8"?>
-<ds:datastoreItem xmlns:ds="http://schemas.openxmlformats.org/officeDocument/2006/customXml" ds:itemID="{D0414610-47EA-47F4-9DF4-76DDF4E8FC2E}">
+<ds:datastoreItem xmlns:ds="http://schemas.openxmlformats.org/officeDocument/2006/customXml" ds:itemID="{E9E236B6-A681-47D9-B12F-2929A03A0288}">
   <ds:schemaRefs>
     <ds:schemaRef ds:uri="http://schemas.openxmlformats.org/officeDocument/2006/bibliography"/>
   </ds:schemaRefs>

</xml_diff>